<commit_message>
completed part 6 of github homework
</commit_message>
<xml_diff>
--- a/KyleKravetteGitTutorial-02-05-2015.docx
+++ b/KyleKravetteGitTutorial-02-05-2015.docx
@@ -3,66 +3,8 @@
 <w:document xmlns:wpc="http://schemas.microsoft.com/office/word/2010/wordprocessingCanvas" xmlns:mc="http://schemas.openxmlformats.org/markup-compatibility/2006" xmlns:o="urn:schemas-microsoft-com:office:office" xmlns:r="http://schemas.openxmlformats.org/officeDocument/2006/relationships" xmlns:m="http://schemas.openxmlformats.org/officeDocument/2006/math" xmlns:v="urn:schemas-microsoft-com:vml" xmlns:wp14="http://schemas.microsoft.com/office/word/2010/wordprocessingDrawing" xmlns:wp="http://schemas.openxmlformats.org/drawingml/2006/wordprocessingDrawing" xmlns:w10="urn:schemas-microsoft-com:office:word" xmlns:w="http://schemas.openxmlformats.org/wordprocessingml/2006/main" xmlns:w14="http://schemas.microsoft.com/office/word/2010/wordml" xmlns:w15="http://schemas.microsoft.com/office/word/2012/wordml" xmlns:wpg="http://schemas.microsoft.com/office/word/2010/wordprocessingGroup" xmlns:wpi="http://schemas.microsoft.com/office/word/2010/wordprocessingInk" xmlns:wne="http://schemas.microsoft.com/office/word/2006/wordml" xmlns:wps="http://schemas.microsoft.com/office/word/2010/wordprocessingShape" mc:Ignorable="w14 w15 wp14">
   <w:body>
     <w:p>
-      <w:proofErr w:type="spellStart"/>
-      <w:r>
-        <w:t>Github</w:t>
-      </w:r>
-      <w:proofErr w:type="spellEnd"/>
-      <w:r>
-        <w:t xml:space="preserve"> is </w:t>
-      </w:r>
-      <w:bookmarkStart w:id="0" w:name="_GoBack"/>
-      <w:bookmarkEnd w:id="0"/>
-      <w:r>
-        <w:t xml:space="preserve">a graphic interface for using the </w:t>
-      </w:r>
-      <w:proofErr w:type="spellStart"/>
-      <w:r>
-        <w:t>git</w:t>
-      </w:r>
-      <w:proofErr w:type="spellEnd"/>
-      <w:r>
-        <w:t xml:space="preserve"> version control.  It was created in April 2008 by Tom Preston-Werner, Chris </w:t>
-      </w:r>
-      <w:proofErr w:type="spellStart"/>
-      <w:r>
-        <w:t>Wanstrath</w:t>
-      </w:r>
-      <w:proofErr w:type="spellEnd"/>
-      <w:r>
-        <w:t xml:space="preserve">, and PJ </w:t>
-      </w:r>
-      <w:proofErr w:type="spellStart"/>
-      <w:r>
-        <w:t>Hyett</w:t>
-      </w:r>
-      <w:proofErr w:type="spellEnd"/>
-      <w:r>
-        <w:t xml:space="preserve">.  The goal was to make sharing code easier and simpler.  There are many alternatives to </w:t>
-      </w:r>
-      <w:proofErr w:type="spellStart"/>
-      <w:r>
-        <w:t>Github</w:t>
-      </w:r>
-      <w:proofErr w:type="spellEnd"/>
-      <w:r>
-        <w:t xml:space="preserve"> such as </w:t>
-      </w:r>
-      <w:proofErr w:type="spellStart"/>
-      <w:r>
-        <w:t>SourceForge</w:t>
-      </w:r>
-      <w:proofErr w:type="spellEnd"/>
-      <w:r>
-        <w:t xml:space="preserve">, </w:t>
-      </w:r>
-      <w:proofErr w:type="spellStart"/>
-      <w:r>
-        <w:t>Bitbucket</w:t>
-      </w:r>
-      <w:proofErr w:type="spellEnd"/>
-      <w:r>
-        <w:t>, and Launchpad.  Each of these alternatives have their own advantages and disadvantages.  I would consider using these alternatives depending on what the project requires.</w:t>
+      <w:r>
+        <w:t>Github is a graphic interface for using the git version control.  It was created in April 2008 by Tom Preston-Werner, Chris Wanstrath, and PJ Hyett.  The goal was to make sharing code easier and simpler.  There are many alternatives to Github such as SourceForge, Bitbucket, and Launchpad.  Each of these alternatives have their own advantages and disadvantages.  I would consider using these alternatives depending on what the project requires.</w:t>
       </w:r>
     </w:p>
     <w:p/>
@@ -1150,7 +1092,7 @@
     </w:p>
     <w:p>
       <w:r>
-        <w:t>Fork:  To follow a repository.</w:t>
+        <w:t>Fork:  To create a copy of a repository that is under your account in order for you to push changes to your code and submit pull requests.</w:t>
       </w:r>
     </w:p>
     <w:p>
@@ -1160,7 +1102,10 @@
     </w:p>
     <w:p>
       <w:r>
-        <w:t>Clone:  To make copy of a repository.  Any changes on the copy will not be transferred to the original branch.</w:t>
+        <w:t>Clone:  To make copy of a repository</w:t>
+      </w:r>
+      <w:r>
+        <w:t xml:space="preserve"> on your local machine, all changes will be pushed to the same branch the repository was closed from.</w:t>
       </w:r>
     </w:p>
     <w:p>
@@ -1173,8 +1118,24 @@
     </w:p>
     <w:p>
       <w:r>
-        <w:t>Pull Request:  A notification that notifies the other members of a project when someone pushed new changes.</w:t>
-      </w:r>
+        <w:t>Pull Request:  A notification that notifies the other members of a project when someone</w:t>
+      </w:r>
+      <w:r>
+        <w:t xml:space="preserve"> has new changes to a branch</w:t>
+      </w:r>
+      <w:r>
+        <w:t>.</w:t>
+      </w:r>
+    </w:p>
+    <w:p/>
+    <w:p>
+      <w:r>
+        <w:t>Part 6:  To do part 6 of the exercise, I had to fork the repository and then clone a copy of the repository from my account.  Then I made the necessary changes to the file and pushed them to the forked repository on my account.  Then I had to create a pull request on the original repository and waited for my changes to be accepted by the project manager.</w:t>
+      </w:r>
+    </w:p>
+    <w:p>
+      <w:bookmarkStart w:id="0" w:name="_GoBack"/>
+      <w:bookmarkEnd w:id="0"/>
     </w:p>
     <w:sectPr>
       <w:headerReference w:type="default" r:id="rId31"/>
@@ -1244,23 +1205,11 @@
       <w:pStyle w:val="Header"/>
     </w:pPr>
     <w:r>
-      <w:t xml:space="preserve">Kyle </w:t>
+      <w:t>Kyle Kravete</w:t>
     </w:r>
-    <w:proofErr w:type="spellStart"/>
-    <w:r>
-      <w:t>Kravete</w:t>
-    </w:r>
-    <w:proofErr w:type="spellEnd"/>
     <w:r>
       <w:tab/>
-    </w:r>
-    <w:proofErr w:type="spellStart"/>
-    <w:r>
-      <w:t>Github</w:t>
-    </w:r>
-    <w:proofErr w:type="spellEnd"/>
-    <w:r>
-      <w:t xml:space="preserve"> Homework</w:t>
+      <w:t>Github Homework</w:t>
     </w:r>
     <w:r>
       <w:tab/>

</xml_diff>